<commit_message>
Table of Content added.
</commit_message>
<xml_diff>
--- a/ReadMe.docx
+++ b/ReadMe.docx
@@ -368,6 +368,7 @@
                                 <w:dataBinding w:prefixMappings="xmlns:ns0='http://purl.org/dc/elements/1.1/' xmlns:ns1='http://schemas.openxmlformats.org/package/2006/metadata/core-properties' " w:xpath="/ns1:coreProperties[1]/ns0:title[1]" w:storeItemID="{6C3C8BC8-F283-45AE-878A-BAB7291924A1}"/>
                                 <w:text/>
                               </w:sdtPr>
+                              <w:sdtEndPr/>
                               <w:sdtContent>
                                 <w:r>
                                   <w:rPr>
@@ -824,6 +825,7 @@
                             <w:dataBinding w:prefixMappings="xmlns:ns0='http://purl.org/dc/elements/1.1/' xmlns:ns1='http://schemas.openxmlformats.org/package/2006/metadata/core-properties' " w:xpath="/ns1:coreProperties[1]/ns0:subject[1]" w:storeItemID="{6C3C8BC8-F283-45AE-878A-BAB7291924A1}"/>
                             <w:text/>
                           </w:sdtPr>
+                          <w:sdtEndPr/>
                           <w:sdtContent>
                             <w:p>
                               <w:pPr>
@@ -862,6 +864,7 @@
                             <w:dataBinding w:prefixMappings="xmlns:ns0='http://purl.org/dc/elements/1.1/' xmlns:ns1='http://schemas.openxmlformats.org/package/2006/metadata/core-properties' " w:xpath="/ns1:coreProperties[1]/ns0:creator[1]" w:storeItemID="{6C3C8BC8-F283-45AE-878A-BAB7291924A1}"/>
                             <w:text/>
                           </w:sdtPr>
+                          <w:sdtEndPr/>
                           <w:sdtContent>
                             <w:p>
                               <w:pPr>
@@ -1047,6 +1050,7 @@
                               <w:calendar w:val="gregorian"/>
                             </w:date>
                           </w:sdtPr>
+                          <w:sdtEndPr/>
                           <w:sdtContent>
                             <w:p>
                               <w:pPr>
@@ -1083,10 +1087,877 @@
         </w:p>
       </w:sdtContent>
     </w:sdt>
+    <w:sdt>
+      <w:sdtPr>
+        <w:id w:val="852683582"/>
+        <w:docPartObj>
+          <w:docPartGallery w:val="Table of Contents"/>
+          <w:docPartUnique/>
+        </w:docPartObj>
+      </w:sdtPr>
+      <w:sdtEndPr>
+        <w:rPr>
+          <w:rFonts w:asciiTheme="minorHAnsi" w:eastAsiaTheme="minorHAnsi" w:hAnsiTheme="minorHAnsi" w:cstheme="minorBidi"/>
+          <w:b/>
+          <w:bCs/>
+          <w:noProof/>
+          <w:color w:val="auto"/>
+          <w:sz w:val="22"/>
+          <w:szCs w:val="22"/>
+        </w:rPr>
+      </w:sdtEndPr>
+      <w:sdtContent>
+        <w:p>
+          <w:pPr>
+            <w:pStyle w:val="TOCHeading"/>
+          </w:pPr>
+          <w:r>
+            <w:t>Contents</w:t>
+          </w:r>
+        </w:p>
+        <w:p>
+          <w:pPr>
+            <w:pStyle w:val="TOC1"/>
+            <w:tabs>
+              <w:tab w:val="right" w:leader="dot" w:pos="10790"/>
+            </w:tabs>
+            <w:rPr>
+              <w:noProof/>
+            </w:rPr>
+          </w:pPr>
+          <w:r>
+            <w:fldChar w:fldCharType="begin"/>
+          </w:r>
+          <w:r>
+            <w:instrText xml:space="preserve"> TOC \o "1-3" \h \z \u </w:instrText>
+          </w:r>
+          <w:r>
+            <w:fldChar w:fldCharType="separate"/>
+          </w:r>
+          <w:hyperlink w:anchor="_Toc433201983" w:history="1">
+            <w:r>
+              <w:rPr>
+                <w:rStyle w:val="Hyperlink"/>
+                <w:noProof/>
+              </w:rPr>
+              <w:t>Programming Language</w:t>
+            </w:r>
+            <w:r>
+              <w:rPr>
+                <w:noProof/>
+                <w:webHidden/>
+              </w:rPr>
+              <w:tab/>
+            </w:r>
+            <w:r>
+              <w:rPr>
+                <w:noProof/>
+                <w:webHidden/>
+              </w:rPr>
+              <w:fldChar w:fldCharType="begin"/>
+            </w:r>
+            <w:r>
+              <w:rPr>
+                <w:noProof/>
+                <w:webHidden/>
+              </w:rPr>
+              <w:instrText xml:space="preserve"> PAGEREF _Toc433201983 \h </w:instrText>
+            </w:r>
+            <w:r>
+              <w:rPr>
+                <w:noProof/>
+                <w:webHidden/>
+              </w:rPr>
+            </w:r>
+            <w:r>
+              <w:rPr>
+                <w:noProof/>
+                <w:webHidden/>
+              </w:rPr>
+              <w:fldChar w:fldCharType="separate"/>
+            </w:r>
+            <w:r>
+              <w:rPr>
+                <w:noProof/>
+                <w:webHidden/>
+              </w:rPr>
+              <w:t>1</w:t>
+            </w:r>
+            <w:r>
+              <w:rPr>
+                <w:noProof/>
+                <w:webHidden/>
+              </w:rPr>
+              <w:fldChar w:fldCharType="end"/>
+            </w:r>
+          </w:hyperlink>
+        </w:p>
+        <w:p>
+          <w:pPr>
+            <w:pStyle w:val="TOC1"/>
+            <w:tabs>
+              <w:tab w:val="right" w:leader="dot" w:pos="10790"/>
+            </w:tabs>
+            <w:rPr>
+              <w:noProof/>
+            </w:rPr>
+          </w:pPr>
+          <w:hyperlink w:anchor="_Toc433201984" w:history="1">
+            <w:r>
+              <w:rPr>
+                <w:rStyle w:val="Hyperlink"/>
+                <w:noProof/>
+              </w:rPr>
+              <w:t>Technology used</w:t>
+            </w:r>
+            <w:r>
+              <w:rPr>
+                <w:noProof/>
+                <w:webHidden/>
+              </w:rPr>
+              <w:tab/>
+            </w:r>
+            <w:r>
+              <w:rPr>
+                <w:noProof/>
+                <w:webHidden/>
+              </w:rPr>
+              <w:fldChar w:fldCharType="begin"/>
+            </w:r>
+            <w:r>
+              <w:rPr>
+                <w:noProof/>
+                <w:webHidden/>
+              </w:rPr>
+              <w:instrText xml:space="preserve"> PAGEREF _Toc433201984 \h </w:instrText>
+            </w:r>
+            <w:r>
+              <w:rPr>
+                <w:noProof/>
+                <w:webHidden/>
+              </w:rPr>
+            </w:r>
+            <w:r>
+              <w:rPr>
+                <w:noProof/>
+                <w:webHidden/>
+              </w:rPr>
+              <w:fldChar w:fldCharType="separate"/>
+            </w:r>
+            <w:r>
+              <w:rPr>
+                <w:noProof/>
+                <w:webHidden/>
+              </w:rPr>
+              <w:t>2</w:t>
+            </w:r>
+            <w:r>
+              <w:rPr>
+                <w:noProof/>
+                <w:webHidden/>
+              </w:rPr>
+              <w:fldChar w:fldCharType="end"/>
+            </w:r>
+          </w:hyperlink>
+        </w:p>
+        <w:p>
+          <w:pPr>
+            <w:pStyle w:val="TOC1"/>
+            <w:tabs>
+              <w:tab w:val="right" w:leader="dot" w:pos="10790"/>
+            </w:tabs>
+            <w:rPr>
+              <w:noProof/>
+            </w:rPr>
+          </w:pPr>
+          <w:hyperlink w:anchor="_Toc433201985" w:history="1">
+            <w:r>
+              <w:rPr>
+                <w:rStyle w:val="Hyperlink"/>
+                <w:noProof/>
+              </w:rPr>
+              <w:t>Assumptions</w:t>
+            </w:r>
+            <w:r>
+              <w:rPr>
+                <w:noProof/>
+                <w:webHidden/>
+              </w:rPr>
+              <w:tab/>
+            </w:r>
+            <w:r>
+              <w:rPr>
+                <w:noProof/>
+                <w:webHidden/>
+              </w:rPr>
+              <w:fldChar w:fldCharType="begin"/>
+            </w:r>
+            <w:r>
+              <w:rPr>
+                <w:noProof/>
+                <w:webHidden/>
+              </w:rPr>
+              <w:instrText xml:space="preserve"> PAGEREF _Toc433201985 \h </w:instrText>
+            </w:r>
+            <w:r>
+              <w:rPr>
+                <w:noProof/>
+                <w:webHidden/>
+              </w:rPr>
+            </w:r>
+            <w:r>
+              <w:rPr>
+                <w:noProof/>
+                <w:webHidden/>
+              </w:rPr>
+              <w:fldChar w:fldCharType="separate"/>
+            </w:r>
+            <w:r>
+              <w:rPr>
+                <w:noProof/>
+                <w:webHidden/>
+              </w:rPr>
+              <w:t>2</w:t>
+            </w:r>
+            <w:r>
+              <w:rPr>
+                <w:noProof/>
+                <w:webHidden/>
+              </w:rPr>
+              <w:fldChar w:fldCharType="end"/>
+            </w:r>
+          </w:hyperlink>
+        </w:p>
+        <w:p>
+          <w:pPr>
+            <w:pStyle w:val="TOC1"/>
+            <w:tabs>
+              <w:tab w:val="right" w:leader="dot" w:pos="10790"/>
+            </w:tabs>
+            <w:rPr>
+              <w:noProof/>
+            </w:rPr>
+          </w:pPr>
+          <w:hyperlink w:anchor="_Toc433201986" w:history="1">
+            <w:r>
+              <w:rPr>
+                <w:rStyle w:val="Hyperlink"/>
+                <w:noProof/>
+              </w:rPr>
+              <w:t>Program Structure</w:t>
+            </w:r>
+            <w:r>
+              <w:rPr>
+                <w:noProof/>
+                <w:webHidden/>
+              </w:rPr>
+              <w:tab/>
+            </w:r>
+            <w:r>
+              <w:rPr>
+                <w:noProof/>
+                <w:webHidden/>
+              </w:rPr>
+              <w:fldChar w:fldCharType="begin"/>
+            </w:r>
+            <w:r>
+              <w:rPr>
+                <w:noProof/>
+                <w:webHidden/>
+              </w:rPr>
+              <w:instrText xml:space="preserve"> PAGEREF _Toc433201986 \h </w:instrText>
+            </w:r>
+            <w:r>
+              <w:rPr>
+                <w:noProof/>
+                <w:webHidden/>
+              </w:rPr>
+            </w:r>
+            <w:r>
+              <w:rPr>
+                <w:noProof/>
+                <w:webHidden/>
+              </w:rPr>
+              <w:fldChar w:fldCharType="separate"/>
+            </w:r>
+            <w:r>
+              <w:rPr>
+                <w:noProof/>
+                <w:webHidden/>
+              </w:rPr>
+              <w:t>2</w:t>
+            </w:r>
+            <w:r>
+              <w:rPr>
+                <w:noProof/>
+                <w:webHidden/>
+              </w:rPr>
+              <w:fldChar w:fldCharType="end"/>
+            </w:r>
+          </w:hyperlink>
+        </w:p>
+        <w:p>
+          <w:pPr>
+            <w:pStyle w:val="TOC1"/>
+            <w:tabs>
+              <w:tab w:val="right" w:leader="dot" w:pos="10790"/>
+            </w:tabs>
+            <w:rPr>
+              <w:noProof/>
+            </w:rPr>
+          </w:pPr>
+          <w:hyperlink w:anchor="_Toc433201987" w:history="1">
+            <w:r>
+              <w:rPr>
+                <w:rStyle w:val="Hyperlink"/>
+                <w:noProof/>
+              </w:rPr>
+              <w:t>Exception Handling</w:t>
+            </w:r>
+            <w:r>
+              <w:rPr>
+                <w:noProof/>
+                <w:webHidden/>
+              </w:rPr>
+              <w:tab/>
+            </w:r>
+            <w:r>
+              <w:rPr>
+                <w:noProof/>
+                <w:webHidden/>
+              </w:rPr>
+              <w:fldChar w:fldCharType="begin"/>
+            </w:r>
+            <w:r>
+              <w:rPr>
+                <w:noProof/>
+                <w:webHidden/>
+              </w:rPr>
+              <w:instrText xml:space="preserve"> PAGEREF _Toc433201987 \h </w:instrText>
+            </w:r>
+            <w:r>
+              <w:rPr>
+                <w:noProof/>
+                <w:webHidden/>
+              </w:rPr>
+            </w:r>
+            <w:r>
+              <w:rPr>
+                <w:noProof/>
+                <w:webHidden/>
+              </w:rPr>
+              <w:fldChar w:fldCharType="separate"/>
+            </w:r>
+            <w:r>
+              <w:rPr>
+                <w:noProof/>
+                <w:webHidden/>
+              </w:rPr>
+              <w:t>2</w:t>
+            </w:r>
+            <w:r>
+              <w:rPr>
+                <w:noProof/>
+                <w:webHidden/>
+              </w:rPr>
+              <w:fldChar w:fldCharType="end"/>
+            </w:r>
+          </w:hyperlink>
+        </w:p>
+        <w:p>
+          <w:pPr>
+            <w:pStyle w:val="TOC2"/>
+            <w:tabs>
+              <w:tab w:val="right" w:leader="dot" w:pos="10790"/>
+            </w:tabs>
+            <w:rPr>
+              <w:noProof/>
+            </w:rPr>
+          </w:pPr>
+          <w:hyperlink w:anchor="_Toc433201988" w:history="1">
+            <w:r>
+              <w:rPr>
+                <w:rStyle w:val="Hyperlink"/>
+                <w:noProof/>
+              </w:rPr>
+              <w:t>Custom Exceptions</w:t>
+            </w:r>
+            <w:r>
+              <w:rPr>
+                <w:noProof/>
+                <w:webHidden/>
+              </w:rPr>
+              <w:tab/>
+            </w:r>
+            <w:r>
+              <w:rPr>
+                <w:noProof/>
+                <w:webHidden/>
+              </w:rPr>
+              <w:fldChar w:fldCharType="begin"/>
+            </w:r>
+            <w:r>
+              <w:rPr>
+                <w:noProof/>
+                <w:webHidden/>
+              </w:rPr>
+              <w:instrText xml:space="preserve"> PAGEREF _Toc433201988 \h </w:instrText>
+            </w:r>
+            <w:r>
+              <w:rPr>
+                <w:noProof/>
+                <w:webHidden/>
+              </w:rPr>
+            </w:r>
+            <w:r>
+              <w:rPr>
+                <w:noProof/>
+                <w:webHidden/>
+              </w:rPr>
+              <w:fldChar w:fldCharType="separate"/>
+            </w:r>
+            <w:r>
+              <w:rPr>
+                <w:noProof/>
+                <w:webHidden/>
+              </w:rPr>
+              <w:t>2</w:t>
+            </w:r>
+            <w:r>
+              <w:rPr>
+                <w:noProof/>
+                <w:webHidden/>
+              </w:rPr>
+              <w:fldChar w:fldCharType="end"/>
+            </w:r>
+          </w:hyperlink>
+        </w:p>
+        <w:p>
+          <w:pPr>
+            <w:pStyle w:val="TOC2"/>
+            <w:tabs>
+              <w:tab w:val="right" w:leader="dot" w:pos="10790"/>
+            </w:tabs>
+            <w:rPr>
+              <w:noProof/>
+            </w:rPr>
+          </w:pPr>
+          <w:hyperlink w:anchor="_Toc433201989" w:history="1">
+            <w:r>
+              <w:rPr>
+                <w:rStyle w:val="Hyperlink"/>
+                <w:noProof/>
+              </w:rPr>
+              <w:t>Built-in Exceptions</w:t>
+            </w:r>
+            <w:r>
+              <w:rPr>
+                <w:noProof/>
+                <w:webHidden/>
+              </w:rPr>
+              <w:tab/>
+            </w:r>
+            <w:r>
+              <w:rPr>
+                <w:noProof/>
+                <w:webHidden/>
+              </w:rPr>
+              <w:fldChar w:fldCharType="begin"/>
+            </w:r>
+            <w:r>
+              <w:rPr>
+                <w:noProof/>
+                <w:webHidden/>
+              </w:rPr>
+              <w:instrText xml:space="preserve"> PAGEREF _Toc433201989 \h </w:instrText>
+            </w:r>
+            <w:r>
+              <w:rPr>
+                <w:noProof/>
+                <w:webHidden/>
+              </w:rPr>
+            </w:r>
+            <w:r>
+              <w:rPr>
+                <w:noProof/>
+                <w:webHidden/>
+              </w:rPr>
+              <w:fldChar w:fldCharType="separate"/>
+            </w:r>
+            <w:r>
+              <w:rPr>
+                <w:noProof/>
+                <w:webHidden/>
+              </w:rPr>
+              <w:t>3</w:t>
+            </w:r>
+            <w:r>
+              <w:rPr>
+                <w:noProof/>
+                <w:webHidden/>
+              </w:rPr>
+              <w:fldChar w:fldCharType="end"/>
+            </w:r>
+          </w:hyperlink>
+        </w:p>
+        <w:p>
+          <w:pPr>
+            <w:pStyle w:val="TOC2"/>
+            <w:tabs>
+              <w:tab w:val="right" w:leader="dot" w:pos="10790"/>
+            </w:tabs>
+            <w:rPr>
+              <w:noProof/>
+            </w:rPr>
+          </w:pPr>
+          <w:hyperlink w:anchor="_Toc433201990" w:history="1">
+            <w:r>
+              <w:rPr>
+                <w:rStyle w:val="Hyperlink"/>
+                <w:noProof/>
+              </w:rPr>
+              <w:t>Exceptions Logging</w:t>
+            </w:r>
+            <w:r>
+              <w:rPr>
+                <w:noProof/>
+                <w:webHidden/>
+              </w:rPr>
+              <w:tab/>
+            </w:r>
+            <w:r>
+              <w:rPr>
+                <w:noProof/>
+                <w:webHidden/>
+              </w:rPr>
+              <w:fldChar w:fldCharType="begin"/>
+            </w:r>
+            <w:r>
+              <w:rPr>
+                <w:noProof/>
+                <w:webHidden/>
+              </w:rPr>
+              <w:instrText xml:space="preserve"> PAGEREF _Toc433201990 \h </w:instrText>
+            </w:r>
+            <w:r>
+              <w:rPr>
+                <w:noProof/>
+                <w:webHidden/>
+              </w:rPr>
+            </w:r>
+            <w:r>
+              <w:rPr>
+                <w:noProof/>
+                <w:webHidden/>
+              </w:rPr>
+              <w:fldChar w:fldCharType="separate"/>
+            </w:r>
+            <w:r>
+              <w:rPr>
+                <w:noProof/>
+                <w:webHidden/>
+              </w:rPr>
+              <w:t>3</w:t>
+            </w:r>
+            <w:r>
+              <w:rPr>
+                <w:noProof/>
+                <w:webHidden/>
+              </w:rPr>
+              <w:fldChar w:fldCharType="end"/>
+            </w:r>
+          </w:hyperlink>
+        </w:p>
+        <w:p>
+          <w:pPr>
+            <w:pStyle w:val="TOC1"/>
+            <w:tabs>
+              <w:tab w:val="right" w:leader="dot" w:pos="10790"/>
+            </w:tabs>
+            <w:rPr>
+              <w:noProof/>
+            </w:rPr>
+          </w:pPr>
+          <w:hyperlink w:anchor="_Toc433201991" w:history="1">
+            <w:r>
+              <w:rPr>
+                <w:rStyle w:val="Hyperlink"/>
+                <w:noProof/>
+              </w:rPr>
+              <w:t>Unit-Tests</w:t>
+            </w:r>
+            <w:r>
+              <w:rPr>
+                <w:noProof/>
+                <w:webHidden/>
+              </w:rPr>
+              <w:tab/>
+            </w:r>
+            <w:r>
+              <w:rPr>
+                <w:noProof/>
+                <w:webHidden/>
+              </w:rPr>
+              <w:fldChar w:fldCharType="begin"/>
+            </w:r>
+            <w:r>
+              <w:rPr>
+                <w:noProof/>
+                <w:webHidden/>
+              </w:rPr>
+              <w:instrText xml:space="preserve"> PAGEREF _Toc433201991 \h </w:instrText>
+            </w:r>
+            <w:r>
+              <w:rPr>
+                <w:noProof/>
+                <w:webHidden/>
+              </w:rPr>
+            </w:r>
+            <w:r>
+              <w:rPr>
+                <w:noProof/>
+                <w:webHidden/>
+              </w:rPr>
+              <w:fldChar w:fldCharType="separate"/>
+            </w:r>
+            <w:r>
+              <w:rPr>
+                <w:noProof/>
+                <w:webHidden/>
+              </w:rPr>
+              <w:t>4</w:t>
+            </w:r>
+            <w:r>
+              <w:rPr>
+                <w:noProof/>
+                <w:webHidden/>
+              </w:rPr>
+              <w:fldChar w:fldCharType="end"/>
+            </w:r>
+          </w:hyperlink>
+        </w:p>
+        <w:p>
+          <w:pPr>
+            <w:pStyle w:val="TOC2"/>
+            <w:tabs>
+              <w:tab w:val="right" w:leader="dot" w:pos="10790"/>
+            </w:tabs>
+            <w:rPr>
+              <w:noProof/>
+            </w:rPr>
+          </w:pPr>
+          <w:hyperlink w:anchor="_Toc433201992" w:history="1">
+            <w:r>
+              <w:rPr>
+                <w:rStyle w:val="Hyperlink"/>
+                <w:noProof/>
+              </w:rPr>
+              <w:t>Test Methods Convention</w:t>
+            </w:r>
+            <w:r>
+              <w:rPr>
+                <w:noProof/>
+                <w:webHidden/>
+              </w:rPr>
+              <w:tab/>
+            </w:r>
+            <w:r>
+              <w:rPr>
+                <w:noProof/>
+                <w:webHidden/>
+              </w:rPr>
+              <w:fldChar w:fldCharType="begin"/>
+            </w:r>
+            <w:r>
+              <w:rPr>
+                <w:noProof/>
+                <w:webHidden/>
+              </w:rPr>
+              <w:instrText xml:space="preserve"> PAGEREF _Toc433201992 \h </w:instrText>
+            </w:r>
+            <w:r>
+              <w:rPr>
+                <w:noProof/>
+                <w:webHidden/>
+              </w:rPr>
+            </w:r>
+            <w:r>
+              <w:rPr>
+                <w:noProof/>
+                <w:webHidden/>
+              </w:rPr>
+              <w:fldChar w:fldCharType="separate"/>
+            </w:r>
+            <w:r>
+              <w:rPr>
+                <w:noProof/>
+                <w:webHidden/>
+              </w:rPr>
+              <w:t>4</w:t>
+            </w:r>
+            <w:r>
+              <w:rPr>
+                <w:noProof/>
+                <w:webHidden/>
+              </w:rPr>
+              <w:fldChar w:fldCharType="end"/>
+            </w:r>
+          </w:hyperlink>
+        </w:p>
+        <w:p>
+          <w:pPr>
+            <w:pStyle w:val="TOC2"/>
+            <w:tabs>
+              <w:tab w:val="right" w:leader="dot" w:pos="10790"/>
+            </w:tabs>
+            <w:rPr>
+              <w:noProof/>
+            </w:rPr>
+          </w:pPr>
+          <w:hyperlink w:anchor="_Toc433201993" w:history="1">
+            <w:r>
+              <w:rPr>
+                <w:rStyle w:val="Hyperlink"/>
+                <w:noProof/>
+              </w:rPr>
+              <w:t>Test Method input files</w:t>
+            </w:r>
+            <w:r>
+              <w:rPr>
+                <w:noProof/>
+                <w:webHidden/>
+              </w:rPr>
+              <w:tab/>
+            </w:r>
+            <w:r>
+              <w:rPr>
+                <w:noProof/>
+                <w:webHidden/>
+              </w:rPr>
+              <w:fldChar w:fldCharType="begin"/>
+            </w:r>
+            <w:r>
+              <w:rPr>
+                <w:noProof/>
+                <w:webHidden/>
+              </w:rPr>
+              <w:instrText xml:space="preserve"> PAGEREF _Toc433201993 \h </w:instrText>
+            </w:r>
+            <w:r>
+              <w:rPr>
+                <w:noProof/>
+                <w:webHidden/>
+              </w:rPr>
+            </w:r>
+            <w:r>
+              <w:rPr>
+                <w:noProof/>
+                <w:webHidden/>
+              </w:rPr>
+              <w:fldChar w:fldCharType="separate"/>
+            </w:r>
+            <w:r>
+              <w:rPr>
+                <w:noProof/>
+                <w:webHidden/>
+              </w:rPr>
+              <w:t>4</w:t>
+            </w:r>
+            <w:r>
+              <w:rPr>
+                <w:noProof/>
+                <w:webHidden/>
+              </w:rPr>
+              <w:fldChar w:fldCharType="end"/>
+            </w:r>
+          </w:hyperlink>
+        </w:p>
+        <w:p>
+          <w:pPr>
+            <w:pStyle w:val="TOC1"/>
+            <w:tabs>
+              <w:tab w:val="right" w:leader="dot" w:pos="10790"/>
+            </w:tabs>
+            <w:rPr>
+              <w:noProof/>
+            </w:rPr>
+          </w:pPr>
+          <w:hyperlink w:anchor="_Toc433201994" w:history="1">
+            <w:r>
+              <w:rPr>
+                <w:rStyle w:val="Hyperlink"/>
+                <w:noProof/>
+              </w:rPr>
+              <w:t>Limitations</w:t>
+            </w:r>
+            <w:r>
+              <w:rPr>
+                <w:noProof/>
+                <w:webHidden/>
+              </w:rPr>
+              <w:tab/>
+            </w:r>
+            <w:r>
+              <w:rPr>
+                <w:noProof/>
+                <w:webHidden/>
+              </w:rPr>
+              <w:fldChar w:fldCharType="begin"/>
+            </w:r>
+            <w:r>
+              <w:rPr>
+                <w:noProof/>
+                <w:webHidden/>
+              </w:rPr>
+              <w:instrText xml:space="preserve"> PAGEREF _Toc433201994 \h </w:instrText>
+            </w:r>
+            <w:r>
+              <w:rPr>
+                <w:noProof/>
+                <w:webHidden/>
+              </w:rPr>
+            </w:r>
+            <w:r>
+              <w:rPr>
+                <w:noProof/>
+                <w:webHidden/>
+              </w:rPr>
+              <w:fldChar w:fldCharType="separate"/>
+            </w:r>
+            <w:r>
+              <w:rPr>
+                <w:noProof/>
+                <w:webHidden/>
+              </w:rPr>
+              <w:t>4</w:t>
+            </w:r>
+            <w:r>
+              <w:rPr>
+                <w:noProof/>
+                <w:webHidden/>
+              </w:rPr>
+              <w:fldChar w:fldCharType="end"/>
+            </w:r>
+          </w:hyperlink>
+        </w:p>
+        <w:p>
+          <w:r>
+            <w:rPr>
+              <w:b/>
+              <w:bCs/>
+              <w:noProof/>
+            </w:rPr>
+            <w:fldChar w:fldCharType="end"/>
+          </w:r>
+        </w:p>
+      </w:sdtContent>
+    </w:sdt>
     <w:p>
       <w:pPr>
         <w:pStyle w:val="Heading1"/>
       </w:pPr>
+      <w:bookmarkStart w:id="0" w:name="_GoBack"/>
+      <w:bookmarkEnd w:id="0"/>
     </w:p>
     <w:p>
       <w:pPr>
@@ -1096,6 +1967,7 @@
           <w:szCs w:val="26"/>
         </w:rPr>
       </w:pPr>
+      <w:bookmarkStart w:id="1" w:name="_Toc433201983"/>
       <w:r>
         <w:t>Programming</w:t>
       </w:r>
@@ -1106,6 +1978,7 @@
         </w:rPr>
         <w:t xml:space="preserve"> Language</w:t>
       </w:r>
+      <w:bookmarkEnd w:id="1"/>
     </w:p>
     <w:p>
       <w:pPr>
@@ -1266,8 +2139,58 @@
           <w:sz w:val="26"/>
           <w:szCs w:val="26"/>
         </w:rPr>
-        <w:t xml:space="preserve">: C# goes beyond the level of object-orientation. Even simple data types like int, datetime, short, etc, can be treated as objects; they have methods associated with them. This was particularly useful in this project during the logging of exceptions. I used </w:t>
-      </w:r>
+        <w:t xml:space="preserve">: C# goes beyond the level of object-orientation. Even simple data types like </w:t>
+      </w:r>
+      <w:proofErr w:type="spellStart"/>
+      <w:r>
+        <w:rPr>
+          <w:sz w:val="26"/>
+          <w:szCs w:val="26"/>
+        </w:rPr>
+        <w:t>int</w:t>
+      </w:r>
+      <w:proofErr w:type="spellEnd"/>
+      <w:r>
+        <w:rPr>
+          <w:sz w:val="26"/>
+          <w:szCs w:val="26"/>
+        </w:rPr>
+        <w:t xml:space="preserve">, </w:t>
+      </w:r>
+      <w:proofErr w:type="spellStart"/>
+      <w:r>
+        <w:rPr>
+          <w:sz w:val="26"/>
+          <w:szCs w:val="26"/>
+        </w:rPr>
+        <w:t>datetime</w:t>
+      </w:r>
+      <w:proofErr w:type="spellEnd"/>
+      <w:r>
+        <w:rPr>
+          <w:sz w:val="26"/>
+          <w:szCs w:val="26"/>
+        </w:rPr>
+        <w:t xml:space="preserve">, short, </w:t>
+      </w:r>
+      <w:proofErr w:type="spellStart"/>
+      <w:r>
+        <w:rPr>
+          <w:sz w:val="26"/>
+          <w:szCs w:val="26"/>
+        </w:rPr>
+        <w:t>etc</w:t>
+      </w:r>
+      <w:proofErr w:type="spellEnd"/>
+      <w:r>
+        <w:rPr>
+          <w:sz w:val="26"/>
+          <w:szCs w:val="26"/>
+        </w:rPr>
+        <w:t xml:space="preserve">, can be treated as objects; they have methods associated with them. This was particularly useful in this project during the logging of exceptions. I used </w:t>
+      </w:r>
+      <w:proofErr w:type="spellStart"/>
+      <w:proofErr w:type="gramStart"/>
       <w:r>
         <w:rPr>
           <w:b/>
@@ -1275,7 +2198,27 @@
           <w:sz w:val="26"/>
           <w:szCs w:val="26"/>
         </w:rPr>
-        <w:t>DateTime.UtcNow.ToString("s")</w:t>
+        <w:t>DateTime.UtcNow.ToString</w:t>
+      </w:r>
+      <w:proofErr w:type="spellEnd"/>
+      <w:r>
+        <w:rPr>
+          <w:b/>
+          <w:i/>
+          <w:sz w:val="26"/>
+          <w:szCs w:val="26"/>
+        </w:rPr>
+        <w:t>(</w:t>
+      </w:r>
+      <w:proofErr w:type="gramEnd"/>
+      <w:r>
+        <w:rPr>
+          <w:b/>
+          <w:i/>
+          <w:sz w:val="26"/>
+          <w:szCs w:val="26"/>
+        </w:rPr>
+        <w:t>"s")</w:t>
       </w:r>
       <w:r>
         <w:rPr>
@@ -1383,6 +2326,7 @@
         </w:rPr>
         <w:t xml:space="preserve">if an object implementing the </w:t>
       </w:r>
+      <w:proofErr w:type="spellStart"/>
       <w:r>
         <w:rPr>
           <w:b/>
@@ -1390,15 +2334,9 @@
           <w:sz w:val="26"/>
           <w:szCs w:val="26"/>
         </w:rPr>
-        <w:t xml:space="preserve">System.IDisposable </w:t>
-      </w:r>
-      <w:r>
-        <w:rPr>
-          <w:sz w:val="26"/>
-          <w:szCs w:val="26"/>
-        </w:rPr>
-        <w:t xml:space="preserve">interface is wrapped in </w:t>
-      </w:r>
+        <w:t>System.IDisposable</w:t>
+      </w:r>
+      <w:proofErr w:type="spellEnd"/>
       <w:r>
         <w:rPr>
           <w:b/>
@@ -1406,28 +2344,14 @@
           <w:sz w:val="26"/>
           <w:szCs w:val="26"/>
         </w:rPr>
-        <w:t>using</w:t>
-      </w:r>
-      <w:r>
-        <w:rPr>
-          <w:sz w:val="26"/>
-          <w:szCs w:val="26"/>
-        </w:rPr>
-        <w:t xml:space="preserve"> statement, that object is automatically marked for garbage collection as soon as the using statement is exited.</w:t>
-      </w:r>
-      <w:r>
-        <w:rPr>
-          <w:sz w:val="26"/>
-          <w:szCs w:val="26"/>
-        </w:rPr>
-        <w:t xml:space="preserve"> We no longer need to manually close database connections and file stream objects wrapped in using statements.</w:t>
-      </w:r>
-      <w:r>
-        <w:rPr>
-          <w:sz w:val="26"/>
-          <w:szCs w:val="26"/>
-        </w:rPr>
-        <w:t xml:space="preserve"> This feature is particularly useful for this project where file input and output operations are involved. Example of usage can be seen in the</w:t>
+        <w:t xml:space="preserve"> </w:t>
+      </w:r>
+      <w:r>
+        <w:rPr>
+          <w:sz w:val="26"/>
+          <w:szCs w:val="26"/>
+        </w:rPr>
+        <w:t xml:space="preserve">interface is wrapped in </w:t>
       </w:r>
       <w:r>
         <w:rPr>
@@ -1436,7 +2360,28 @@
           <w:sz w:val="26"/>
           <w:szCs w:val="26"/>
         </w:rPr>
-        <w:t xml:space="preserve"> Statistics</w:t>
+        <w:t>using</w:t>
+      </w:r>
+      <w:r>
+        <w:rPr>
+          <w:sz w:val="26"/>
+          <w:szCs w:val="26"/>
+        </w:rPr>
+        <w:t xml:space="preserve"> statement, that object is automatically marked for garbage collection as soon as the using statement is exited.</w:t>
+      </w:r>
+      <w:r>
+        <w:rPr>
+          <w:sz w:val="26"/>
+          <w:szCs w:val="26"/>
+        </w:rPr>
+        <w:t xml:space="preserve"> We no longer need to manually close database connections and file stream objects wrapped in using statements.</w:t>
+      </w:r>
+      <w:r>
+        <w:rPr>
+          <w:sz w:val="26"/>
+          <w:szCs w:val="26"/>
+        </w:rPr>
+        <w:t xml:space="preserve"> This feature is particularly useful for this project where file input and output operations are involved. Example of usage can be seen in the</w:t>
       </w:r>
       <w:r>
         <w:rPr>
@@ -1445,8 +2390,9 @@
           <w:sz w:val="26"/>
           <w:szCs w:val="26"/>
         </w:rPr>
-        <w:t>.GetHosts</w:t>
-      </w:r>
+        <w:t xml:space="preserve"> </w:t>
+      </w:r>
+      <w:proofErr w:type="spellStart"/>
       <w:r>
         <w:rPr>
           <w:b/>
@@ -1454,14 +2400,7 @@
           <w:sz w:val="26"/>
           <w:szCs w:val="26"/>
         </w:rPr>
-        <w:t xml:space="preserve"> </w:t>
-      </w:r>
-      <w:r>
-        <w:rPr>
-          <w:sz w:val="26"/>
-          <w:szCs w:val="26"/>
-        </w:rPr>
-        <w:t xml:space="preserve">and </w:t>
+        <w:t>Statistics</w:t>
       </w:r>
       <w:r>
         <w:rPr>
@@ -1470,8 +2409,9 @@
           <w:sz w:val="26"/>
           <w:szCs w:val="26"/>
         </w:rPr>
-        <w:t>Statistics.</w:t>
-      </w:r>
+        <w:t>.GetHosts</w:t>
+      </w:r>
+      <w:proofErr w:type="spellEnd"/>
       <w:r>
         <w:rPr>
           <w:b/>
@@ -1479,15 +2419,16 @@
           <w:sz w:val="26"/>
           <w:szCs w:val="26"/>
         </w:rPr>
-        <w:t>Generate</w:t>
-      </w:r>
-      <w:r>
-        <w:rPr>
-          <w:sz w:val="26"/>
-          <w:szCs w:val="26"/>
-        </w:rPr>
-        <w:t xml:space="preserve"> methods of the </w:t>
-      </w:r>
+        <w:t xml:space="preserve"> </w:t>
+      </w:r>
+      <w:r>
+        <w:rPr>
+          <w:sz w:val="26"/>
+          <w:szCs w:val="26"/>
+        </w:rPr>
+        <w:t xml:space="preserve">and </w:t>
+      </w:r>
+      <w:proofErr w:type="spellStart"/>
       <w:r>
         <w:rPr>
           <w:b/>
@@ -1495,8 +2436,36 @@
           <w:sz w:val="26"/>
           <w:szCs w:val="26"/>
         </w:rPr>
+        <w:t>Statistics.</w:t>
+      </w:r>
+      <w:r>
+        <w:rPr>
+          <w:b/>
+          <w:i/>
+          <w:sz w:val="26"/>
+          <w:szCs w:val="26"/>
+        </w:rPr>
+        <w:t>Generate</w:t>
+      </w:r>
+      <w:proofErr w:type="spellEnd"/>
+      <w:r>
+        <w:rPr>
+          <w:sz w:val="26"/>
+          <w:szCs w:val="26"/>
+        </w:rPr>
+        <w:t xml:space="preserve"> methods of the </w:t>
+      </w:r>
+      <w:proofErr w:type="spellStart"/>
+      <w:r>
+        <w:rPr>
+          <w:b/>
+          <w:i/>
+          <w:sz w:val="26"/>
+          <w:szCs w:val="26"/>
+        </w:rPr>
         <w:t>HostFleetAnalyzer.Reporting</w:t>
       </w:r>
+      <w:proofErr w:type="spellEnd"/>
       <w:r>
         <w:rPr>
           <w:sz w:val="26"/>
@@ -1523,6 +2492,7 @@
           <w:sz w:val="26"/>
           <w:szCs w:val="26"/>
         </w:rPr>
+        <w:lastRenderedPageBreak/>
         <w:t>Easy to use input/output system</w:t>
       </w:r>
       <w:r>
@@ -1854,6 +2824,7 @@
         </w:rPr>
         <w:t xml:space="preserve"> In particular, in this project, we create a base exception class, namely, </w:t>
       </w:r>
+      <w:proofErr w:type="spellStart"/>
       <w:r>
         <w:rPr>
           <w:b/>
@@ -1863,29 +2834,24 @@
         </w:rPr>
         <w:t>HostFleetAnalyzer.Reporting.StatisticsException</w:t>
       </w:r>
-      <w:r>
-        <w:rPr>
-          <w:sz w:val="26"/>
-          <w:szCs w:val="26"/>
-        </w:rPr>
-        <w:t xml:space="preserve"> from which derives other custom exceptions. </w:t>
-      </w:r>
-      <w:r>
-        <w:rPr>
-          <w:sz w:val="26"/>
-          <w:szCs w:val="26"/>
-        </w:rPr>
-        <w:lastRenderedPageBreak/>
-        <w:t>With this capability, we can display user-friendly messages to the user when a custom exception we defined is thrown.</w:t>
+      <w:proofErr w:type="spellEnd"/>
+      <w:r>
+        <w:rPr>
+          <w:sz w:val="26"/>
+          <w:szCs w:val="26"/>
+        </w:rPr>
+        <w:t xml:space="preserve"> from which derives other custom exceptions. With this capability, we can display user-friendly messages to the user when a custom exception we defined is thrown.</w:t>
       </w:r>
     </w:p>
     <w:p>
       <w:pPr>
         <w:pStyle w:val="Heading1"/>
       </w:pPr>
+      <w:bookmarkStart w:id="2" w:name="_Toc433201984"/>
       <w:r>
         <w:t>Technology used</w:t>
       </w:r>
+      <w:bookmarkEnd w:id="2"/>
     </w:p>
     <w:p>
       <w:pPr>
@@ -1906,9 +2872,11 @@
       <w:pPr>
         <w:pStyle w:val="Heading1"/>
       </w:pPr>
+      <w:bookmarkStart w:id="3" w:name="_Toc433201985"/>
       <w:r>
         <w:t>Assumptions</w:t>
       </w:r>
+      <w:bookmarkEnd w:id="3"/>
     </w:p>
     <w:p>
       <w:pPr>
@@ -2045,12 +3013,14 @@
       <w:pPr>
         <w:pStyle w:val="Heading1"/>
       </w:pPr>
+      <w:bookmarkStart w:id="4" w:name="_Toc433201986"/>
       <w:r>
         <w:t>Program</w:t>
       </w:r>
       <w:r>
         <w:t xml:space="preserve"> Structure</w:t>
       </w:r>
+      <w:bookmarkEnd w:id="4"/>
     </w:p>
     <w:p>
       <w:pPr>
@@ -2087,6 +3057,7 @@
         </w:rPr>
         <w:t xml:space="preserve">, namely, </w:t>
       </w:r>
+      <w:proofErr w:type="spellStart"/>
       <w:r>
         <w:rPr>
           <w:b/>
@@ -2096,6 +3067,7 @@
         </w:rPr>
         <w:t>HostFleetAnalyzer.Reporting</w:t>
       </w:r>
+      <w:proofErr w:type="spellEnd"/>
       <w:r>
         <w:rPr>
           <w:sz w:val="26"/>
@@ -2103,6 +3075,7 @@
         </w:rPr>
         <w:t xml:space="preserve">, </w:t>
       </w:r>
+      <w:proofErr w:type="spellStart"/>
       <w:r>
         <w:rPr>
           <w:b/>
@@ -2112,6 +3085,7 @@
         </w:rPr>
         <w:t>HostFleetAnalyzer.Reporting.Test</w:t>
       </w:r>
+      <w:proofErr w:type="spellEnd"/>
       <w:r>
         <w:rPr>
           <w:sz w:val="26"/>
@@ -2119,6 +3093,7 @@
         </w:rPr>
         <w:t xml:space="preserve">, and </w:t>
       </w:r>
+      <w:proofErr w:type="spellStart"/>
       <w:r>
         <w:rPr>
           <w:b/>
@@ -2128,6 +3103,7 @@
         </w:rPr>
         <w:t>HostFleetAnalyzer.Terminal</w:t>
       </w:r>
+      <w:proofErr w:type="spellEnd"/>
       <w:r>
         <w:rPr>
           <w:sz w:val="26"/>
@@ -2148,6 +3124,7 @@
           <w:szCs w:val="26"/>
         </w:rPr>
       </w:pPr>
+      <w:proofErr w:type="spellStart"/>
       <w:r>
         <w:rPr>
           <w:b/>
@@ -2156,6 +3133,7 @@
         </w:rPr>
         <w:t>HostFleetAnalyzer.Reporting</w:t>
       </w:r>
+      <w:proofErr w:type="spellEnd"/>
       <w:r>
         <w:rPr>
           <w:sz w:val="26"/>
@@ -2211,6 +3189,7 @@
           <w:szCs w:val="26"/>
         </w:rPr>
       </w:pPr>
+      <w:proofErr w:type="spellStart"/>
       <w:r>
         <w:rPr>
           <w:b/>
@@ -2227,6 +3206,7 @@
         </w:rPr>
         <w:t>.Test</w:t>
       </w:r>
+      <w:proofErr w:type="spellEnd"/>
       <w:r>
         <w:rPr>
           <w:sz w:val="26"/>
@@ -2248,13 +3228,23 @@
         </w:rPr>
         <w:t xml:space="preserve"> It automates the testing of the </w:t>
       </w:r>
+      <w:proofErr w:type="spellStart"/>
       <w:r>
         <w:rPr>
           <w:b/>
           <w:sz w:val="26"/>
           <w:szCs w:val="26"/>
         </w:rPr>
-        <w:t xml:space="preserve">HostFleetAnalyzer.Reporting </w:t>
+        <w:t>HostFleetAnalyzer.Reporting</w:t>
+      </w:r>
+      <w:proofErr w:type="spellEnd"/>
+      <w:r>
+        <w:rPr>
+          <w:b/>
+          <w:sz w:val="26"/>
+          <w:szCs w:val="26"/>
+        </w:rPr>
+        <w:t xml:space="preserve"> </w:t>
       </w:r>
       <w:r>
         <w:rPr>
@@ -2283,6 +3273,7 @@
           <w:szCs w:val="26"/>
         </w:rPr>
       </w:pPr>
+      <w:proofErr w:type="spellStart"/>
       <w:r>
         <w:rPr>
           <w:b/>
@@ -2291,6 +3282,7 @@
         </w:rPr>
         <w:t>HostFleetAnalyzer.Terminal</w:t>
       </w:r>
+      <w:proofErr w:type="spellEnd"/>
       <w:r>
         <w:rPr>
           <w:sz w:val="26"/>
@@ -2318,6 +3310,7 @@
           <w:sz w:val="26"/>
           <w:szCs w:val="26"/>
         </w:rPr>
+        <w:lastRenderedPageBreak/>
         <w:t xml:space="preserve">The project was built with the Release configuration. Therefore, the </w:t>
       </w:r>
       <w:r>
@@ -2332,20 +3325,24 @@
       <w:pPr>
         <w:pStyle w:val="Heading1"/>
       </w:pPr>
+      <w:bookmarkStart w:id="5" w:name="_Toc433201987"/>
       <w:r>
         <w:t>Exception Handling</w:t>
       </w:r>
+      <w:bookmarkEnd w:id="5"/>
     </w:p>
     <w:p>
       <w:pPr>
         <w:pStyle w:val="Heading2"/>
       </w:pPr>
+      <w:bookmarkStart w:id="6" w:name="_Toc433201988"/>
       <w:r>
         <w:t xml:space="preserve">Custom </w:t>
       </w:r>
       <w:r>
         <w:t>Exceptions</w:t>
       </w:r>
+      <w:bookmarkEnd w:id="6"/>
     </w:p>
     <w:p>
       <w:pPr>
@@ -2373,7 +3370,39 @@
           <w:sz w:val="26"/>
           <w:szCs w:val="26"/>
         </w:rPr>
-        <w:t xml:space="preserve"> in the HostFleetAnalyzer.Reporting namespace of the HostFleetAnalyzer.Reporting project</w:t>
+        <w:t xml:space="preserve"> in the </w:t>
+      </w:r>
+      <w:proofErr w:type="spellStart"/>
+      <w:r>
+        <w:rPr>
+          <w:sz w:val="26"/>
+          <w:szCs w:val="26"/>
+        </w:rPr>
+        <w:t>HostFleetAnalyzer.Reporting</w:t>
+      </w:r>
+      <w:proofErr w:type="spellEnd"/>
+      <w:r>
+        <w:rPr>
+          <w:sz w:val="26"/>
+          <w:szCs w:val="26"/>
+        </w:rPr>
+        <w:t xml:space="preserve"> namespace of the </w:t>
+      </w:r>
+      <w:proofErr w:type="spellStart"/>
+      <w:r>
+        <w:rPr>
+          <w:sz w:val="26"/>
+          <w:szCs w:val="26"/>
+        </w:rPr>
+        <w:t>HostFleetAnalyzer.Reporting</w:t>
+      </w:r>
+      <w:proofErr w:type="spellEnd"/>
+      <w:r>
+        <w:rPr>
+          <w:sz w:val="26"/>
+          <w:szCs w:val="26"/>
+        </w:rPr>
+        <w:t xml:space="preserve"> project</w:t>
       </w:r>
       <w:r>
         <w:rPr>
@@ -2390,6 +3419,7 @@
           <w:szCs w:val="26"/>
         </w:rPr>
       </w:pPr>
+      <w:proofErr w:type="spellStart"/>
       <w:r>
         <w:rPr>
           <w:b/>
@@ -2398,6 +3428,7 @@
         </w:rPr>
         <w:t>StatisticsException</w:t>
       </w:r>
+      <w:proofErr w:type="spellEnd"/>
       <w:r>
         <w:rPr>
           <w:sz w:val="26"/>
@@ -2420,6 +3451,7 @@
           <w:szCs w:val="26"/>
         </w:rPr>
       </w:pPr>
+      <w:proofErr w:type="spellStart"/>
       <w:r>
         <w:rPr>
           <w:b/>
@@ -2428,6 +3460,7 @@
         </w:rPr>
         <w:t>HostInstanceTypeRequiredException</w:t>
       </w:r>
+      <w:proofErr w:type="spellEnd"/>
       <w:r>
         <w:rPr>
           <w:sz w:val="26"/>
@@ -2435,6 +3468,7 @@
         </w:rPr>
         <w:t xml:space="preserve">: This exception derives from </w:t>
       </w:r>
+      <w:proofErr w:type="spellStart"/>
       <w:r>
         <w:rPr>
           <w:b/>
@@ -2443,6 +3477,7 @@
         </w:rPr>
         <w:t>StatisticsException</w:t>
       </w:r>
+      <w:proofErr w:type="spellEnd"/>
       <w:r>
         <w:rPr>
           <w:sz w:val="26"/>
@@ -2502,6 +3537,7 @@
           <w:szCs w:val="26"/>
         </w:rPr>
       </w:pPr>
+      <w:proofErr w:type="spellStart"/>
       <w:r>
         <w:rPr>
           <w:b/>
@@ -2510,6 +3546,7 @@
         </w:rPr>
         <w:t>TotalSlotsCountException</w:t>
       </w:r>
+      <w:proofErr w:type="spellEnd"/>
       <w:r>
         <w:rPr>
           <w:sz w:val="26"/>
@@ -2517,6 +3554,7 @@
         </w:rPr>
         <w:t xml:space="preserve">: This exception derives from </w:t>
       </w:r>
+      <w:proofErr w:type="spellStart"/>
       <w:r>
         <w:rPr>
           <w:b/>
@@ -2525,6 +3563,7 @@
         </w:rPr>
         <w:t>StatisticsException</w:t>
       </w:r>
+      <w:proofErr w:type="spellEnd"/>
       <w:r>
         <w:rPr>
           <w:sz w:val="26"/>
@@ -2540,6 +3579,7 @@
           <w:szCs w:val="26"/>
         </w:rPr>
       </w:pPr>
+      <w:proofErr w:type="spellStart"/>
       <w:r>
         <w:rPr>
           <w:b/>
@@ -2548,6 +3588,7 @@
         </w:rPr>
         <w:t>SlotStateFormatException</w:t>
       </w:r>
+      <w:proofErr w:type="spellEnd"/>
       <w:r>
         <w:rPr>
           <w:sz w:val="26"/>
@@ -2555,6 +3596,7 @@
         </w:rPr>
         <w:t xml:space="preserve">: This exception derives from </w:t>
       </w:r>
+      <w:proofErr w:type="spellStart"/>
       <w:r>
         <w:rPr>
           <w:b/>
@@ -2563,6 +3605,7 @@
         </w:rPr>
         <w:t>StatisticsException</w:t>
       </w:r>
+      <w:proofErr w:type="spellEnd"/>
       <w:r>
         <w:rPr>
           <w:sz w:val="26"/>
@@ -2592,420 +3635,467 @@
           <w:szCs w:val="26"/>
         </w:rPr>
       </w:pPr>
+      <w:proofErr w:type="spellStart"/>
       <w:r>
         <w:rPr>
           <w:b/>
           <w:sz w:val="26"/>
           <w:szCs w:val="26"/>
         </w:rPr>
+        <w:t>SlotsStatesMismatchException</w:t>
+      </w:r>
+      <w:proofErr w:type="spellEnd"/>
+      <w:r>
+        <w:rPr>
+          <w:sz w:val="26"/>
+          <w:szCs w:val="26"/>
+        </w:rPr>
+        <w:t xml:space="preserve">: This exception derives from </w:t>
+      </w:r>
+      <w:proofErr w:type="spellStart"/>
+      <w:r>
+        <w:rPr>
+          <w:b/>
+          <w:sz w:val="26"/>
+          <w:szCs w:val="26"/>
+        </w:rPr>
+        <w:t>StatisticsException</w:t>
+      </w:r>
+      <w:proofErr w:type="spellEnd"/>
+      <w:r>
+        <w:rPr>
+          <w:sz w:val="26"/>
+          <w:szCs w:val="26"/>
+        </w:rPr>
+        <w:t xml:space="preserve">.  It is thrown when </w:t>
+      </w:r>
+      <w:r>
+        <w:rPr>
+          <w:sz w:val="26"/>
+          <w:szCs w:val="26"/>
+        </w:rPr>
+        <w:t>the count of the states specified for a host is not equal to the total number of slots specified for that host.</w:t>
+      </w:r>
+      <w:r>
+        <w:rPr>
+          <w:sz w:val="26"/>
+          <w:szCs w:val="26"/>
+        </w:rPr>
+        <w:t xml:space="preserve"> For example, if in the input file, it is indicated that the total number of slots on a host is 5, and the states 0</w:t>
+      </w:r>
+      <w:proofErr w:type="gramStart"/>
+      <w:r>
+        <w:rPr>
+          <w:sz w:val="26"/>
+          <w:szCs w:val="26"/>
+        </w:rPr>
+        <w:t>,1,1</w:t>
+      </w:r>
+      <w:proofErr w:type="gramEnd"/>
+      <w:r>
+        <w:rPr>
+          <w:sz w:val="26"/>
+          <w:szCs w:val="26"/>
+        </w:rPr>
+        <w:t xml:space="preserve"> or 0,1,1,1,1,1,1 are specified, this exception will be thrown.</w:t>
+      </w:r>
+    </w:p>
+    <w:p>
+      <w:pPr>
+        <w:rPr>
+          <w:sz w:val="26"/>
+          <w:szCs w:val="26"/>
+        </w:rPr>
+      </w:pPr>
+      <w:proofErr w:type="spellStart"/>
+      <w:r>
+        <w:rPr>
+          <w:b/>
+          <w:sz w:val="26"/>
+          <w:szCs w:val="26"/>
+        </w:rPr>
+        <w:t>TotalSlotsFormatException</w:t>
+      </w:r>
+      <w:proofErr w:type="spellEnd"/>
+      <w:r>
+        <w:rPr>
+          <w:sz w:val="26"/>
+          <w:szCs w:val="26"/>
+        </w:rPr>
+        <w:t xml:space="preserve">: This exception derives from </w:t>
+      </w:r>
+      <w:proofErr w:type="spellStart"/>
+      <w:r>
+        <w:rPr>
+          <w:b/>
+          <w:sz w:val="26"/>
+          <w:szCs w:val="26"/>
+        </w:rPr>
+        <w:t>StatisticsException</w:t>
+      </w:r>
+      <w:proofErr w:type="spellEnd"/>
+      <w:r>
+        <w:rPr>
+          <w:sz w:val="26"/>
+          <w:szCs w:val="26"/>
+        </w:rPr>
+        <w:t xml:space="preserve">.  It is thrown when </w:t>
+      </w:r>
+      <w:r>
+        <w:rPr>
+          <w:sz w:val="26"/>
+          <w:szCs w:val="26"/>
+        </w:rPr>
+        <w:t>the total number of slots specified for a host in an input file is not an integer.</w:t>
+      </w:r>
+    </w:p>
+    <w:p>
+      <w:pPr>
+        <w:rPr>
+          <w:sz w:val="26"/>
+          <w:szCs w:val="26"/>
+        </w:rPr>
+      </w:pPr>
+      <w:proofErr w:type="spellStart"/>
+      <w:r>
+        <w:rPr>
+          <w:b/>
+          <w:sz w:val="26"/>
+          <w:szCs w:val="26"/>
+        </w:rPr>
+        <w:t>HostIdFormatException</w:t>
+      </w:r>
+      <w:proofErr w:type="spellEnd"/>
+      <w:r>
+        <w:rPr>
+          <w:sz w:val="26"/>
+          <w:szCs w:val="26"/>
+        </w:rPr>
+        <w:t xml:space="preserve">: This exception derives from </w:t>
+      </w:r>
+      <w:proofErr w:type="spellStart"/>
+      <w:r>
+        <w:rPr>
+          <w:b/>
+          <w:sz w:val="26"/>
+          <w:szCs w:val="26"/>
+        </w:rPr>
+        <w:t>StatisticsException</w:t>
+      </w:r>
+      <w:proofErr w:type="spellEnd"/>
+      <w:r>
+        <w:rPr>
+          <w:sz w:val="26"/>
+          <w:szCs w:val="26"/>
+        </w:rPr>
+        <w:t xml:space="preserve">.  It is thrown when </w:t>
+      </w:r>
+      <w:r>
+        <w:rPr>
+          <w:sz w:val="26"/>
+          <w:szCs w:val="26"/>
+        </w:rPr>
+        <w:t xml:space="preserve">the Id specified for a host in </w:t>
+      </w:r>
+      <w:r>
+        <w:rPr>
+          <w:sz w:val="26"/>
+          <w:szCs w:val="26"/>
+        </w:rPr>
+        <w:t>an input file is not an integer</w:t>
+      </w:r>
+      <w:r>
+        <w:rPr>
+          <w:sz w:val="26"/>
+          <w:szCs w:val="26"/>
+        </w:rPr>
+        <w:t>.</w:t>
+      </w:r>
+    </w:p>
+    <w:p>
+      <w:pPr>
+        <w:rPr>
+          <w:sz w:val="26"/>
+          <w:szCs w:val="26"/>
+        </w:rPr>
+      </w:pPr>
+      <w:proofErr w:type="spellStart"/>
+      <w:r>
+        <w:rPr>
+          <w:b/>
+          <w:sz w:val="26"/>
+          <w:szCs w:val="26"/>
+        </w:rPr>
+        <w:t>HostLineFormatException</w:t>
+      </w:r>
+      <w:proofErr w:type="spellEnd"/>
+      <w:r>
+        <w:rPr>
+          <w:sz w:val="26"/>
+          <w:szCs w:val="26"/>
+        </w:rPr>
+        <w:t xml:space="preserve">: This exception derives from </w:t>
+      </w:r>
+      <w:proofErr w:type="spellStart"/>
+      <w:r>
+        <w:rPr>
+          <w:b/>
+          <w:sz w:val="26"/>
+          <w:szCs w:val="26"/>
+        </w:rPr>
+        <w:t>StatisticsException</w:t>
+      </w:r>
+      <w:proofErr w:type="spellEnd"/>
+      <w:r>
+        <w:rPr>
+          <w:sz w:val="26"/>
+          <w:szCs w:val="26"/>
+        </w:rPr>
+        <w:t xml:space="preserve">.  It is thrown when </w:t>
+      </w:r>
+      <w:r>
+        <w:rPr>
+          <w:sz w:val="26"/>
+          <w:szCs w:val="26"/>
+        </w:rPr>
+        <w:t>the line representing a host in an i</w:t>
+      </w:r>
+      <w:r>
+        <w:rPr>
+          <w:sz w:val="26"/>
+          <w:szCs w:val="26"/>
+        </w:rPr>
+        <w:t>nput file is not well formatted</w:t>
+      </w:r>
+      <w:r>
+        <w:rPr>
+          <w:sz w:val="26"/>
+          <w:szCs w:val="26"/>
+        </w:rPr>
+        <w:t>.</w:t>
+      </w:r>
+    </w:p>
+    <w:p>
+      <w:pPr>
+        <w:rPr>
+          <w:sz w:val="26"/>
+          <w:szCs w:val="26"/>
+        </w:rPr>
+      </w:pPr>
+      <w:r>
+        <w:rPr>
+          <w:sz w:val="26"/>
+          <w:szCs w:val="26"/>
+        </w:rPr>
+        <w:t xml:space="preserve">Any of the above exceptions has a user-friendly message </w:t>
+      </w:r>
+      <w:r>
+        <w:rPr>
+          <w:sz w:val="26"/>
+          <w:szCs w:val="26"/>
+        </w:rPr>
+        <w:t xml:space="preserve">that is displayed on the terminal </w:t>
+      </w:r>
+      <w:r>
+        <w:rPr>
+          <w:sz w:val="26"/>
+          <w:szCs w:val="26"/>
+        </w:rPr>
+        <w:t>when the exception is thrown.</w:t>
+      </w:r>
+    </w:p>
+    <w:p>
+      <w:pPr>
+        <w:pStyle w:val="Heading2"/>
+      </w:pPr>
+      <w:bookmarkStart w:id="7" w:name="_Toc433201989"/>
+      <w:r>
+        <w:t>Built-in</w:t>
+      </w:r>
+      <w:r>
+        <w:t xml:space="preserve"> Exceptions</w:t>
+      </w:r>
+      <w:bookmarkEnd w:id="7"/>
+    </w:p>
+    <w:p>
+      <w:pPr>
+        <w:rPr>
+          <w:sz w:val="26"/>
+          <w:szCs w:val="26"/>
+        </w:rPr>
+      </w:pPr>
+      <w:r>
+        <w:rPr>
+          <w:sz w:val="26"/>
+          <w:szCs w:val="26"/>
+        </w:rPr>
+        <w:t xml:space="preserve">The program also displays </w:t>
+      </w:r>
+      <w:r>
+        <w:rPr>
+          <w:sz w:val="26"/>
+          <w:szCs w:val="26"/>
+        </w:rPr>
+        <w:t>user-</w:t>
+      </w:r>
+      <w:r>
+        <w:rPr>
+          <w:sz w:val="26"/>
+          <w:szCs w:val="26"/>
+        </w:rPr>
+        <w:t>friendly</w:t>
+      </w:r>
+      <w:r>
+        <w:rPr>
+          <w:sz w:val="26"/>
+          <w:szCs w:val="26"/>
+        </w:rPr>
+        <w:t xml:space="preserve"> </w:t>
+      </w:r>
+      <w:r>
+        <w:rPr>
+          <w:sz w:val="26"/>
+          <w:szCs w:val="26"/>
+        </w:rPr>
+        <w:t xml:space="preserve">messages </w:t>
+      </w:r>
+      <w:r>
+        <w:rPr>
+          <w:sz w:val="26"/>
+          <w:szCs w:val="26"/>
+        </w:rPr>
+        <w:t>when the</w:t>
+      </w:r>
+      <w:r>
+        <w:rPr>
+          <w:sz w:val="26"/>
+          <w:szCs w:val="26"/>
+        </w:rPr>
+        <w:t xml:space="preserve"> </w:t>
+      </w:r>
+      <w:proofErr w:type="spellStart"/>
+      <w:r>
+        <w:rPr>
+          <w:b/>
+          <w:sz w:val="26"/>
+          <w:szCs w:val="26"/>
+        </w:rPr>
+        <w:t>System.</w:t>
+      </w:r>
+      <w:r>
+        <w:rPr>
+          <w:b/>
+          <w:sz w:val="26"/>
+          <w:szCs w:val="26"/>
+        </w:rPr>
+        <w:t>UnauthorizedAccessException</w:t>
+      </w:r>
+      <w:proofErr w:type="spellEnd"/>
+      <w:r>
+        <w:rPr>
+          <w:sz w:val="26"/>
+          <w:szCs w:val="26"/>
+        </w:rPr>
+        <w:t xml:space="preserve"> </w:t>
+      </w:r>
+      <w:r>
+        <w:rPr>
+          <w:sz w:val="26"/>
+          <w:szCs w:val="26"/>
+        </w:rPr>
+        <w:t xml:space="preserve">and </w:t>
+      </w:r>
+      <w:proofErr w:type="spellStart"/>
+      <w:r>
+        <w:rPr>
+          <w:b/>
+          <w:sz w:val="26"/>
+          <w:szCs w:val="26"/>
+        </w:rPr>
+        <w:t>System.FileNotFoundException</w:t>
+      </w:r>
+      <w:proofErr w:type="spellEnd"/>
+      <w:r>
+        <w:rPr>
+          <w:sz w:val="26"/>
+          <w:szCs w:val="26"/>
+        </w:rPr>
+        <w:t xml:space="preserve"> exceptions are thrown.</w:t>
+      </w:r>
+    </w:p>
+    <w:p>
+      <w:pPr>
+        <w:rPr>
+          <w:sz w:val="26"/>
+          <w:szCs w:val="26"/>
+        </w:rPr>
+      </w:pPr>
+      <w:r>
+        <w:rPr>
+          <w:sz w:val="26"/>
+          <w:szCs w:val="26"/>
+        </w:rPr>
+        <w:t xml:space="preserve">The </w:t>
+      </w:r>
+      <w:proofErr w:type="spellStart"/>
+      <w:r>
+        <w:rPr>
+          <w:b/>
+          <w:sz w:val="26"/>
+          <w:szCs w:val="26"/>
+        </w:rPr>
+        <w:t>System.UnauthorizedAccessException</w:t>
+      </w:r>
+      <w:proofErr w:type="spellEnd"/>
+      <w:r>
+        <w:rPr>
+          <w:sz w:val="26"/>
+          <w:szCs w:val="26"/>
+        </w:rPr>
+        <w:t xml:space="preserve"> exception</w:t>
+      </w:r>
+      <w:r>
+        <w:rPr>
+          <w:sz w:val="26"/>
+          <w:szCs w:val="26"/>
+        </w:rPr>
+        <w:t xml:space="preserve"> is thrown by the .NET Common Language Runtime when </w:t>
+      </w:r>
+      <w:r>
+        <w:rPr>
+          <w:sz w:val="26"/>
+          <w:szCs w:val="26"/>
+        </w:rPr>
+        <w:t>the operating system denies access to the location of the input or output file</w:t>
+      </w:r>
+      <w:r>
+        <w:rPr>
+          <w:sz w:val="26"/>
+          <w:szCs w:val="26"/>
+        </w:rPr>
+        <w:t xml:space="preserve"> due to lack of enough permissions to that location.</w:t>
+      </w:r>
+      <w:r>
+        <w:rPr>
+          <w:sz w:val="26"/>
+          <w:szCs w:val="26"/>
+        </w:rPr>
+        <w:t xml:space="preserve"> If the program (including its input and output files) is ran from a location</w:t>
+      </w:r>
+      <w:r>
+        <w:rPr>
+          <w:sz w:val="26"/>
+          <w:szCs w:val="26"/>
+        </w:rPr>
+        <w:t xml:space="preserve"> where the user has enough permissions, this exception will not be thrown. Otherwise, the user will have to be granted enough permissions or the program will have to be ran under-</w:t>
+      </w:r>
+      <w:r>
+        <w:rPr>
+          <w:sz w:val="26"/>
+          <w:szCs w:val="26"/>
+        </w:rPr>
         <w:lastRenderedPageBreak/>
-        <w:t>SlotsStatesMismatchException</w:t>
-      </w:r>
-      <w:r>
-        <w:rPr>
-          <w:sz w:val="26"/>
-          <w:szCs w:val="26"/>
-        </w:rPr>
-        <w:t xml:space="preserve">: This exception derives from </w:t>
-      </w:r>
-      <w:r>
-        <w:rPr>
-          <w:b/>
-          <w:sz w:val="26"/>
-          <w:szCs w:val="26"/>
-        </w:rPr>
-        <w:t>StatisticsException</w:t>
-      </w:r>
-      <w:r>
-        <w:rPr>
-          <w:sz w:val="26"/>
-          <w:szCs w:val="26"/>
-        </w:rPr>
-        <w:t xml:space="preserve">.  It is thrown when </w:t>
-      </w:r>
-      <w:r>
-        <w:rPr>
-          <w:sz w:val="26"/>
-          <w:szCs w:val="26"/>
-        </w:rPr>
-        <w:t>the count of the states specified for a host is not equal to the total number of slots specified for that host.</w:t>
-      </w:r>
-      <w:r>
-        <w:rPr>
-          <w:sz w:val="26"/>
-          <w:szCs w:val="26"/>
-        </w:rPr>
-        <w:t xml:space="preserve"> For example, if in the input file, it is indicated that the total number of slots on a host is 5, and the states 0,1,1 or 0,1,1,1,1,1,1 are specified, this exception will be thrown.</w:t>
-      </w:r>
-    </w:p>
-    <w:p>
-      <w:pPr>
-        <w:rPr>
-          <w:sz w:val="26"/>
-          <w:szCs w:val="26"/>
-        </w:rPr>
-      </w:pPr>
-      <w:r>
-        <w:rPr>
-          <w:b/>
-          <w:sz w:val="26"/>
-          <w:szCs w:val="26"/>
-        </w:rPr>
-        <w:t>TotalSlotsFormatException</w:t>
-      </w:r>
-      <w:r>
-        <w:rPr>
-          <w:sz w:val="26"/>
-          <w:szCs w:val="26"/>
-        </w:rPr>
-        <w:t xml:space="preserve">: This exception derives from </w:t>
-      </w:r>
-      <w:r>
-        <w:rPr>
-          <w:b/>
-          <w:sz w:val="26"/>
-          <w:szCs w:val="26"/>
-        </w:rPr>
-        <w:t>StatisticsException</w:t>
-      </w:r>
-      <w:r>
-        <w:rPr>
-          <w:sz w:val="26"/>
-          <w:szCs w:val="26"/>
-        </w:rPr>
-        <w:t xml:space="preserve">.  It is thrown when </w:t>
-      </w:r>
-      <w:r>
-        <w:rPr>
-          <w:sz w:val="26"/>
-          <w:szCs w:val="26"/>
-        </w:rPr>
-        <w:t>the total number of slots specified for a host in an input file is not an integer.</w:t>
-      </w:r>
-    </w:p>
-    <w:p>
-      <w:pPr>
-        <w:rPr>
-          <w:sz w:val="26"/>
-          <w:szCs w:val="26"/>
-        </w:rPr>
-      </w:pPr>
-      <w:r>
-        <w:rPr>
-          <w:b/>
-          <w:sz w:val="26"/>
-          <w:szCs w:val="26"/>
-        </w:rPr>
-        <w:t>HostIdFormatException</w:t>
-      </w:r>
-      <w:r>
-        <w:rPr>
-          <w:sz w:val="26"/>
-          <w:szCs w:val="26"/>
-        </w:rPr>
-        <w:t xml:space="preserve">: This exception derives from </w:t>
-      </w:r>
-      <w:r>
-        <w:rPr>
-          <w:b/>
-          <w:sz w:val="26"/>
-          <w:szCs w:val="26"/>
-        </w:rPr>
-        <w:t>StatisticsException</w:t>
-      </w:r>
-      <w:r>
-        <w:rPr>
-          <w:sz w:val="26"/>
-          <w:szCs w:val="26"/>
-        </w:rPr>
-        <w:t xml:space="preserve">.  It is thrown when </w:t>
-      </w:r>
-      <w:r>
-        <w:rPr>
-          <w:sz w:val="26"/>
-          <w:szCs w:val="26"/>
-        </w:rPr>
-        <w:t xml:space="preserve">the Id specified for a host in </w:t>
-      </w:r>
-      <w:r>
-        <w:rPr>
-          <w:sz w:val="26"/>
-          <w:szCs w:val="26"/>
-        </w:rPr>
-        <w:t>an input file is not an integer</w:t>
-      </w:r>
-      <w:r>
-        <w:rPr>
-          <w:sz w:val="26"/>
-          <w:szCs w:val="26"/>
-        </w:rPr>
-        <w:t>.</w:t>
-      </w:r>
-    </w:p>
-    <w:p>
-      <w:pPr>
-        <w:rPr>
-          <w:sz w:val="26"/>
-          <w:szCs w:val="26"/>
-        </w:rPr>
-      </w:pPr>
-      <w:r>
-        <w:rPr>
-          <w:b/>
-          <w:sz w:val="26"/>
-          <w:szCs w:val="26"/>
-        </w:rPr>
-        <w:t>HostLineFormatException</w:t>
-      </w:r>
-      <w:r>
-        <w:rPr>
-          <w:sz w:val="26"/>
-          <w:szCs w:val="26"/>
-        </w:rPr>
-        <w:t xml:space="preserve">: This exception derives from </w:t>
-      </w:r>
-      <w:r>
-        <w:rPr>
-          <w:b/>
-          <w:sz w:val="26"/>
-          <w:szCs w:val="26"/>
-        </w:rPr>
-        <w:t>StatisticsException</w:t>
-      </w:r>
-      <w:r>
-        <w:rPr>
-          <w:sz w:val="26"/>
-          <w:szCs w:val="26"/>
-        </w:rPr>
-        <w:t xml:space="preserve">.  It is thrown when </w:t>
-      </w:r>
-      <w:r>
-        <w:rPr>
-          <w:sz w:val="26"/>
-          <w:szCs w:val="26"/>
-        </w:rPr>
-        <w:t>the line representing a host in an i</w:t>
-      </w:r>
-      <w:r>
-        <w:rPr>
-          <w:sz w:val="26"/>
-          <w:szCs w:val="26"/>
-        </w:rPr>
-        <w:t>nput file is not well formatted</w:t>
-      </w:r>
-      <w:r>
-        <w:rPr>
-          <w:sz w:val="26"/>
-          <w:szCs w:val="26"/>
-        </w:rPr>
-        <w:t>.</w:t>
-      </w:r>
-    </w:p>
-    <w:p>
-      <w:pPr>
-        <w:rPr>
-          <w:sz w:val="26"/>
-          <w:szCs w:val="26"/>
-        </w:rPr>
-      </w:pPr>
-      <w:r>
-        <w:rPr>
-          <w:sz w:val="26"/>
-          <w:szCs w:val="26"/>
-        </w:rPr>
-        <w:t xml:space="preserve">Any of the above exceptions has a user-friendly message </w:t>
-      </w:r>
-      <w:r>
-        <w:rPr>
-          <w:sz w:val="26"/>
-          <w:szCs w:val="26"/>
-        </w:rPr>
-        <w:t xml:space="preserve">that is displayed on the terminal </w:t>
-      </w:r>
-      <w:r>
-        <w:rPr>
-          <w:sz w:val="26"/>
-          <w:szCs w:val="26"/>
-        </w:rPr>
-        <w:t>when the exception is thrown.</w:t>
-      </w:r>
-    </w:p>
-    <w:p>
-      <w:pPr>
-        <w:pStyle w:val="Heading2"/>
-      </w:pPr>
-      <w:r>
-        <w:t>Built-in</w:t>
-      </w:r>
-      <w:r>
-        <w:t xml:space="preserve"> Exceptions</w:t>
-      </w:r>
-    </w:p>
-    <w:p>
-      <w:pPr>
-        <w:rPr>
-          <w:sz w:val="26"/>
-          <w:szCs w:val="26"/>
-        </w:rPr>
-      </w:pPr>
-      <w:r>
-        <w:rPr>
-          <w:sz w:val="26"/>
-          <w:szCs w:val="26"/>
-        </w:rPr>
-        <w:t xml:space="preserve">The program also displays </w:t>
-      </w:r>
-      <w:r>
-        <w:rPr>
-          <w:sz w:val="26"/>
-          <w:szCs w:val="26"/>
-        </w:rPr>
-        <w:t>user-</w:t>
-      </w:r>
-      <w:r>
-        <w:rPr>
-          <w:sz w:val="26"/>
-          <w:szCs w:val="26"/>
-        </w:rPr>
-        <w:t>friendly</w:t>
-      </w:r>
-      <w:r>
-        <w:rPr>
-          <w:sz w:val="26"/>
-          <w:szCs w:val="26"/>
-        </w:rPr>
-        <w:t xml:space="preserve"> </w:t>
-      </w:r>
-      <w:r>
-        <w:rPr>
-          <w:sz w:val="26"/>
-          <w:szCs w:val="26"/>
-        </w:rPr>
-        <w:t xml:space="preserve">messages </w:t>
-      </w:r>
-      <w:r>
-        <w:rPr>
-          <w:sz w:val="26"/>
-          <w:szCs w:val="26"/>
-        </w:rPr>
-        <w:t>when the</w:t>
-      </w:r>
-      <w:r>
-        <w:rPr>
-          <w:sz w:val="26"/>
-          <w:szCs w:val="26"/>
-        </w:rPr>
-        <w:t xml:space="preserve"> </w:t>
-      </w:r>
-      <w:r>
-        <w:rPr>
-          <w:b/>
-          <w:sz w:val="26"/>
-          <w:szCs w:val="26"/>
-        </w:rPr>
-        <w:t>System.</w:t>
-      </w:r>
-      <w:r>
-        <w:rPr>
-          <w:b/>
-          <w:sz w:val="26"/>
-          <w:szCs w:val="26"/>
-        </w:rPr>
-        <w:t>UnauthorizedAccessException</w:t>
-      </w:r>
-      <w:r>
-        <w:rPr>
-          <w:sz w:val="26"/>
-          <w:szCs w:val="26"/>
-        </w:rPr>
-        <w:t xml:space="preserve"> </w:t>
-      </w:r>
-      <w:r>
-        <w:rPr>
-          <w:sz w:val="26"/>
-          <w:szCs w:val="26"/>
-        </w:rPr>
-        <w:t xml:space="preserve">and </w:t>
-      </w:r>
-      <w:r>
-        <w:rPr>
-          <w:b/>
-          <w:sz w:val="26"/>
-          <w:szCs w:val="26"/>
-        </w:rPr>
-        <w:t>System.FileNotFoundException</w:t>
-      </w:r>
-      <w:r>
-        <w:rPr>
-          <w:sz w:val="26"/>
-          <w:szCs w:val="26"/>
-        </w:rPr>
-        <w:t xml:space="preserve"> exceptions are thrown.</w:t>
-      </w:r>
-    </w:p>
-    <w:p>
-      <w:pPr>
-        <w:rPr>
-          <w:sz w:val="26"/>
-          <w:szCs w:val="26"/>
-        </w:rPr>
-      </w:pPr>
-      <w:r>
-        <w:rPr>
-          <w:sz w:val="26"/>
-          <w:szCs w:val="26"/>
-        </w:rPr>
-        <w:t xml:space="preserve">The </w:t>
-      </w:r>
-      <w:r>
-        <w:rPr>
-          <w:b/>
-          <w:sz w:val="26"/>
-          <w:szCs w:val="26"/>
-        </w:rPr>
-        <w:t>System.UnauthorizedAccessException</w:t>
-      </w:r>
-      <w:r>
-        <w:rPr>
-          <w:sz w:val="26"/>
-          <w:szCs w:val="26"/>
-        </w:rPr>
-        <w:t xml:space="preserve"> exception</w:t>
-      </w:r>
-      <w:r>
-        <w:rPr>
-          <w:sz w:val="26"/>
-          <w:szCs w:val="26"/>
-        </w:rPr>
-        <w:t xml:space="preserve"> is thrown by the .NET Common Language Runtime when </w:t>
-      </w:r>
-      <w:r>
-        <w:rPr>
-          <w:sz w:val="26"/>
-          <w:szCs w:val="26"/>
-        </w:rPr>
-        <w:t>the operating system denies access to the location of the input or output file</w:t>
-      </w:r>
-      <w:r>
-        <w:rPr>
-          <w:sz w:val="26"/>
-          <w:szCs w:val="26"/>
-        </w:rPr>
-        <w:t xml:space="preserve"> due to lack of enough permissions to that location.</w:t>
-      </w:r>
-      <w:r>
-        <w:rPr>
-          <w:sz w:val="26"/>
-          <w:szCs w:val="26"/>
-        </w:rPr>
-        <w:t xml:space="preserve"> If the program (including its input and output files) is ran from a location</w:t>
-      </w:r>
-      <w:r>
-        <w:rPr>
-          <w:sz w:val="26"/>
-          <w:szCs w:val="26"/>
-        </w:rPr>
-        <w:t xml:space="preserve"> where the user has enough permissions, this exception will not be thrown. Otherwise, the user will have to be granted enough permissions or the program will have to be ran under-elevated privileges.</w:t>
+        <w:t>elevated privileges.</w:t>
       </w:r>
       <w:r>
         <w:rPr>
@@ -3026,7 +4116,23 @@
           <w:sz w:val="26"/>
           <w:szCs w:val="26"/>
         </w:rPr>
-        <w:t>Viruses, malwares, etc, may use that security breach.</w:t>
+        <w:t xml:space="preserve">Viruses, malwares, </w:t>
+      </w:r>
+      <w:proofErr w:type="spellStart"/>
+      <w:r>
+        <w:rPr>
+          <w:sz w:val="26"/>
+          <w:szCs w:val="26"/>
+        </w:rPr>
+        <w:t>etc</w:t>
+      </w:r>
+      <w:proofErr w:type="spellEnd"/>
+      <w:r>
+        <w:rPr>
+          <w:sz w:val="26"/>
+          <w:szCs w:val="26"/>
+        </w:rPr>
+        <w:t>, may use that security breach.</w:t>
       </w:r>
     </w:p>
     <w:p>
@@ -3047,6 +4153,7 @@
         </w:rPr>
         <w:t xml:space="preserve">The </w:t>
       </w:r>
+      <w:proofErr w:type="spellStart"/>
       <w:r>
         <w:rPr>
           <w:b/>
@@ -3055,6 +4162,7 @@
         </w:rPr>
         <w:t>System.UnauthorizedAccessException</w:t>
       </w:r>
+      <w:proofErr w:type="spellEnd"/>
       <w:r>
         <w:rPr>
           <w:sz w:val="26"/>
@@ -3107,12 +4215,14 @@
       <w:pPr>
         <w:pStyle w:val="Heading2"/>
       </w:pPr>
+      <w:bookmarkStart w:id="8" w:name="_Toc433201990"/>
       <w:r>
         <w:t>Exceptions</w:t>
       </w:r>
       <w:r>
         <w:t xml:space="preserve"> Logging</w:t>
       </w:r>
+      <w:bookmarkEnd w:id="8"/>
     </w:p>
     <w:p>
       <w:pPr>
@@ -3140,7 +4250,23 @@
           <w:sz w:val="26"/>
           <w:szCs w:val="26"/>
         </w:rPr>
-        <w:t>%LOCALAPPDATA%\HostFleetAnalyzer.Terminal\log.txt</w:t>
+        <w:t>%LOCALAPPDATA%\</w:t>
+      </w:r>
+      <w:proofErr w:type="spellStart"/>
+      <w:r>
+        <w:rPr>
+          <w:sz w:val="26"/>
+          <w:szCs w:val="26"/>
+        </w:rPr>
+        <w:t>HostFleetAnalyzer.Terminal</w:t>
+      </w:r>
+      <w:proofErr w:type="spellEnd"/>
+      <w:r>
+        <w:rPr>
+          <w:sz w:val="26"/>
+          <w:szCs w:val="26"/>
+        </w:rPr>
+        <w:t>\log.txt</w:t>
       </w:r>
       <w:r>
         <w:rPr>
@@ -3214,7 +4340,25 @@
           <w:sz w:val="26"/>
           <w:szCs w:val="26"/>
         </w:rPr>
-        <w:t xml:space="preserve"> [2015-10-17T09:59:46] System.IO.FileNotFoundException:</w:t>
+        <w:t xml:space="preserve"> [2015-10-17T09:59:46] </w:t>
+      </w:r>
+      <w:proofErr w:type="spellStart"/>
+      <w:r>
+        <w:rPr>
+          <w:i/>
+          <w:sz w:val="26"/>
+          <w:szCs w:val="26"/>
+        </w:rPr>
+        <w:t>System.IO.FileNotFoundException</w:t>
+      </w:r>
+      <w:proofErr w:type="spellEnd"/>
+      <w:r>
+        <w:rPr>
+          <w:i/>
+          <w:sz w:val="26"/>
+          <w:szCs w:val="26"/>
+        </w:rPr>
+        <w:t>:</w:t>
       </w:r>
     </w:p>
     <w:p>
@@ -3286,8 +4430,8 @@
       <w:pPr>
         <w:pStyle w:val="Heading1"/>
       </w:pPr>
-      <w:r>
-        <w:lastRenderedPageBreak/>
+      <w:bookmarkStart w:id="9" w:name="_Toc433201991"/>
+      <w:r>
         <w:t>Unit</w:t>
       </w:r>
       <w:r>
@@ -3296,6 +4440,7 @@
       <w:r>
         <w:t>Tests</w:t>
       </w:r>
+      <w:bookmarkEnd w:id="9"/>
     </w:p>
     <w:p>
       <w:pPr>
@@ -3311,13 +4456,23 @@
         </w:rPr>
         <w:t xml:space="preserve">All unit-test methods are located in the </w:t>
       </w:r>
+      <w:proofErr w:type="spellStart"/>
       <w:r>
         <w:rPr>
           <w:b/>
           <w:sz w:val="26"/>
           <w:szCs w:val="26"/>
         </w:rPr>
-        <w:t xml:space="preserve">HostFleetAnalyzer.Reporting.Test.StatisticsUnitTest </w:t>
+        <w:t>HostFleetAnalyzer.Reporting.Test.StatisticsUnitTest</w:t>
+      </w:r>
+      <w:proofErr w:type="spellEnd"/>
+      <w:r>
+        <w:rPr>
+          <w:b/>
+          <w:sz w:val="26"/>
+          <w:szCs w:val="26"/>
+        </w:rPr>
+        <w:t xml:space="preserve"> </w:t>
       </w:r>
       <w:r>
         <w:rPr>
@@ -3326,6 +4481,7 @@
         </w:rPr>
         <w:t xml:space="preserve">class of the </w:t>
       </w:r>
+      <w:proofErr w:type="spellStart"/>
       <w:r>
         <w:rPr>
           <w:b/>
@@ -3334,6 +4490,7 @@
         </w:rPr>
         <w:t>HostFleetAnalyzer.Reporting.Test</w:t>
       </w:r>
+      <w:proofErr w:type="spellEnd"/>
       <w:r>
         <w:rPr>
           <w:sz w:val="26"/>
@@ -3346,6 +4503,7 @@
       <w:pPr>
         <w:pStyle w:val="Heading2"/>
       </w:pPr>
+      <w:bookmarkStart w:id="10" w:name="_Toc433201992"/>
       <w:r>
         <w:t>Test Method</w:t>
       </w:r>
@@ -3355,6 +4513,7 @@
       <w:r>
         <w:t xml:space="preserve"> Convention</w:t>
       </w:r>
+      <w:bookmarkEnd w:id="10"/>
     </w:p>
     <w:p>
       <w:pPr>
@@ -3399,6 +4558,7 @@
         </w:rPr>
         <w:t>&lt;</w:t>
       </w:r>
+      <w:proofErr w:type="spellStart"/>
       <w:r>
         <w:rPr>
           <w:i/>
@@ -3407,6 +4567,7 @@
         </w:rPr>
         <w:t>MethodName</w:t>
       </w:r>
+      <w:proofErr w:type="spellEnd"/>
       <w:r>
         <w:rPr>
           <w:i/>
@@ -3431,6 +4592,7 @@
         </w:rPr>
         <w:t>&lt;</w:t>
       </w:r>
+      <w:proofErr w:type="spellStart"/>
       <w:r>
         <w:rPr>
           <w:i/>
@@ -3439,6 +4601,7 @@
         </w:rPr>
         <w:t>InputCondition</w:t>
       </w:r>
+      <w:proofErr w:type="spellEnd"/>
       <w:r>
         <w:rPr>
           <w:i/>
@@ -3494,13 +4657,41 @@
         </w:rPr>
         <w:t xml:space="preserve">For example, the test method signature </w:t>
       </w:r>
+      <w:proofErr w:type="spellStart"/>
       <w:r>
         <w:rPr>
           <w:i/>
           <w:sz w:val="26"/>
           <w:szCs w:val="26"/>
         </w:rPr>
-        <w:t xml:space="preserve">Generate_InputFileIsValid_GenerateValidOutputFile() </w:t>
+        <w:t>Generate_InputFileIsValid_</w:t>
+      </w:r>
+      <w:proofErr w:type="gramStart"/>
+      <w:r>
+        <w:rPr>
+          <w:i/>
+          <w:sz w:val="26"/>
+          <w:szCs w:val="26"/>
+        </w:rPr>
+        <w:t>GenerateValidOutputFile</w:t>
+      </w:r>
+      <w:proofErr w:type="spellEnd"/>
+      <w:r>
+        <w:rPr>
+          <w:i/>
+          <w:sz w:val="26"/>
+          <w:szCs w:val="26"/>
+        </w:rPr>
+        <w:t>(</w:t>
+      </w:r>
+      <w:proofErr w:type="gramEnd"/>
+      <w:r>
+        <w:rPr>
+          <w:i/>
+          <w:sz w:val="26"/>
+          <w:szCs w:val="26"/>
+        </w:rPr>
+        <w:t xml:space="preserve">) </w:t>
       </w:r>
       <w:r>
         <w:rPr>
@@ -3529,6 +4720,7 @@
         </w:rPr>
         <w:t xml:space="preserve">The test case under consideration involves the </w:t>
       </w:r>
+      <w:proofErr w:type="spellStart"/>
       <w:r>
         <w:rPr>
           <w:b/>
@@ -3537,6 +4729,7 @@
         </w:rPr>
         <w:t>Statistics.Generate</w:t>
       </w:r>
+      <w:proofErr w:type="spellEnd"/>
       <w:r>
         <w:rPr>
           <w:sz w:val="26"/>
@@ -3633,7 +4826,25 @@
           <w:sz w:val="26"/>
           <w:szCs w:val="26"/>
         </w:rPr>
-        <w:t>Generate_FirstLineInInputFileHasNoInstanceType_ThrowHostInstanceTypeRequiredException()</w:t>
+        <w:t>Generate_FirstLineInInputFileHasNoInstanceType_</w:t>
+      </w:r>
+      <w:proofErr w:type="gramStart"/>
+      <w:r>
+        <w:rPr>
+          <w:i/>
+          <w:sz w:val="26"/>
+          <w:szCs w:val="26"/>
+        </w:rPr>
+        <w:t>ThrowHostInstanceTypeRequiredException(</w:t>
+      </w:r>
+      <w:proofErr w:type="gramEnd"/>
+      <w:r>
+        <w:rPr>
+          <w:i/>
+          <w:sz w:val="26"/>
+          <w:szCs w:val="26"/>
+        </w:rPr>
+        <w:t>)</w:t>
       </w:r>
       <w:r>
         <w:rPr>
@@ -3669,6 +4880,7 @@
         </w:rPr>
         <w:t xml:space="preserve">The test case under consideration involves the </w:t>
       </w:r>
+      <w:proofErr w:type="spellStart"/>
       <w:r>
         <w:rPr>
           <w:b/>
@@ -3677,6 +4889,7 @@
         </w:rPr>
         <w:t>Statistics.Generate</w:t>
       </w:r>
+      <w:proofErr w:type="spellEnd"/>
       <w:r>
         <w:rPr>
           <w:sz w:val="26"/>
@@ -3738,6 +4951,7 @@
         </w:rPr>
         <w:t xml:space="preserve">The </w:t>
       </w:r>
+      <w:proofErr w:type="spellStart"/>
       <w:r>
         <w:rPr>
           <w:b/>
@@ -3746,6 +4960,7 @@
         </w:rPr>
         <w:t>HostInstanceTypeRequiredException</w:t>
       </w:r>
+      <w:proofErr w:type="spellEnd"/>
       <w:r>
         <w:rPr>
           <w:sz w:val="26"/>
@@ -3774,9 +4989,11 @@
       <w:pPr>
         <w:pStyle w:val="Heading2"/>
       </w:pPr>
+      <w:bookmarkStart w:id="11" w:name="_Toc433201993"/>
       <w:r>
         <w:t>Test Method input files</w:t>
       </w:r>
+      <w:bookmarkEnd w:id="11"/>
     </w:p>
     <w:p>
       <w:pPr>
@@ -3799,6 +5016,7 @@
         </w:rPr>
         <w:t xml:space="preserve"> .\bin\Debug folder of the </w:t>
       </w:r>
+      <w:proofErr w:type="spellStart"/>
       <w:r>
         <w:rPr>
           <w:b/>
@@ -3807,6 +5025,7 @@
         </w:rPr>
         <w:t>HostFleetAnalyzer.Reporting.Test</w:t>
       </w:r>
+      <w:proofErr w:type="spellEnd"/>
       <w:r>
         <w:rPr>
           <w:sz w:val="26"/>
@@ -3832,6 +5051,7 @@
           <w:sz w:val="26"/>
           <w:szCs w:val="26"/>
         </w:rPr>
+        <w:lastRenderedPageBreak/>
         <w:t>ValidInputFile.txt</w:t>
       </w:r>
     </w:p>
@@ -3999,9 +5219,11 @@
       <w:pPr>
         <w:pStyle w:val="Heading1"/>
       </w:pPr>
+      <w:bookmarkStart w:id="12" w:name="_Toc433201994"/>
       <w:r>
         <w:t>Limitations</w:t>
       </w:r>
+      <w:bookmarkEnd w:id="12"/>
     </w:p>
     <w:p>
       <w:pPr>
@@ -4069,7 +5291,23 @@
           <w:sz w:val="26"/>
           <w:szCs w:val="26"/>
         </w:rPr>
-        <w:t>ich the user can make use of the OpenFileDialog control to choose</w:t>
+        <w:t xml:space="preserve">ich the user can make use of the </w:t>
+      </w:r>
+      <w:proofErr w:type="spellStart"/>
+      <w:r>
+        <w:rPr>
+          <w:sz w:val="26"/>
+          <w:szCs w:val="26"/>
+        </w:rPr>
+        <w:t>OpenFileDialog</w:t>
+      </w:r>
+      <w:proofErr w:type="spellEnd"/>
+      <w:r>
+        <w:rPr>
+          <w:sz w:val="26"/>
+          <w:szCs w:val="26"/>
+        </w:rPr>
+        <w:t xml:space="preserve"> control to choose</w:t>
       </w:r>
       <w:r>
         <w:rPr>
@@ -4110,7 +5348,6 @@
           <w:sz w:val="26"/>
           <w:szCs w:val="26"/>
         </w:rPr>
-        <w:lastRenderedPageBreak/>
         <w:t>The application may also be optimized by localizing it. This will allow users from different cultures to use the program easily.</w:t>
       </w:r>
     </w:p>
@@ -5485,6 +6722,54 @@
       <w:rFonts w:eastAsiaTheme="minorEastAsia"/>
     </w:rPr>
   </w:style>
+  <w:style w:type="paragraph" w:styleId="TOCHeading">
+    <w:name w:val="TOC Heading"/>
+    <w:basedOn w:val="Heading1"/>
+    <w:next w:val="Normal"/>
+    <w:uiPriority w:val="39"/>
+    <w:unhideWhenUsed/>
+    <w:qFormat/>
+    <w:rsid w:val="0020236F"/>
+    <w:pPr>
+      <w:outlineLvl w:val="9"/>
+    </w:pPr>
+  </w:style>
+  <w:style w:type="paragraph" w:styleId="TOC1">
+    <w:name w:val="toc 1"/>
+    <w:basedOn w:val="Normal"/>
+    <w:next w:val="Normal"/>
+    <w:autoRedefine/>
+    <w:uiPriority w:val="39"/>
+    <w:unhideWhenUsed/>
+    <w:rsid w:val="0020236F"/>
+    <w:pPr>
+      <w:spacing w:after="100"/>
+    </w:pPr>
+  </w:style>
+  <w:style w:type="paragraph" w:styleId="TOC2">
+    <w:name w:val="toc 2"/>
+    <w:basedOn w:val="Normal"/>
+    <w:next w:val="Normal"/>
+    <w:autoRedefine/>
+    <w:uiPriority w:val="39"/>
+    <w:unhideWhenUsed/>
+    <w:rsid w:val="0020236F"/>
+    <w:pPr>
+      <w:spacing w:after="100"/>
+      <w:ind w:left="220"/>
+    </w:pPr>
+  </w:style>
+  <w:style w:type="character" w:styleId="Hyperlink">
+    <w:name w:val="Hyperlink"/>
+    <w:basedOn w:val="DefaultParagraphFont"/>
+    <w:uiPriority w:val="99"/>
+    <w:unhideWhenUsed/>
+    <w:rsid w:val="0020236F"/>
+    <w:rPr>
+      <w:color w:val="0563C1" w:themeColor="hyperlink"/>
+      <w:u w:val="single"/>
+    </w:rPr>
+  </w:style>
 </w:styles>
 </file>
 
@@ -5760,10 +7045,22 @@
 </CoverPageProperties>
 </file>
 
+<file path=customXml/item2.xml><?xml version="1.0" encoding="utf-8"?>
+<b:Sources xmlns:b="http://schemas.openxmlformats.org/officeDocument/2006/bibliography" xmlns="http://schemas.openxmlformats.org/officeDocument/2006/bibliography" SelectedStyle="\APASixthEditionOfficeOnline.xsl" StyleName="APA" Version="6"/>
+</file>
+
 <file path=customXml/itemProps1.xml><?xml version="1.0" encoding="utf-8"?>
 <ds:datastoreItem xmlns:ds="http://schemas.openxmlformats.org/officeDocument/2006/customXml" ds:itemID="{55AF091B-3C7A-41E3-B477-F2FDAA23CFDA}">
   <ds:schemaRefs>
     <ds:schemaRef ds:uri="http://schemas.microsoft.com/office/2006/coverPageProps"/>
   </ds:schemaRefs>
 </ds:datastoreItem>
+</file>
+
+<file path=customXml/itemProps2.xml><?xml version="1.0" encoding="utf-8"?>
+<ds:datastoreItem xmlns:ds="http://schemas.openxmlformats.org/officeDocument/2006/customXml" ds:itemID="{9D770486-960B-4187-8EEA-A02B45DBD6A6}">
+  <ds:schemaRefs>
+    <ds:schemaRef ds:uri="http://schemas.openxmlformats.org/officeDocument/2006/bibliography"/>
+  </ds:schemaRefs>
+</ds:datastoreItem>
 </file>
</xml_diff>